<commit_message>
added link to menu
</commit_message>
<xml_diff>
--- a/Activity Five.docx
+++ b/Activity Five.docx
@@ -1202,13 +1202,7 @@
         <w:spacing w:after="0" w:line="240" w:lineRule="auto"/>
       </w:pPr>
       <w:r>
-        <w:t>p</w:t>
-      </w:r>
-      <w:r>
-        <w:t>layer</w:t>
-      </w:r>
-      <w:r>
-        <w:t xml:space="preserve"> = PK_players</w:t>
+        <w:t>player = PK_players</w:t>
       </w:r>
     </w:p>
     <w:p>
@@ -1216,10 +1210,7 @@
         <w:spacing w:after="0" w:line="240" w:lineRule="auto"/>
       </w:pPr>
       <w:r>
-        <w:t>level</w:t>
-      </w:r>
-      <w:r>
-        <w:t xml:space="preserve"> = PK_levels</w:t>
+        <w:t>level = PK_levels</w:t>
       </w:r>
     </w:p>
     <w:p>
@@ -1227,10 +1218,7 @@
         <w:spacing w:after="0" w:line="240" w:lineRule="auto"/>
       </w:pPr>
       <w:r>
-        <w:t>stage</w:t>
-      </w:r>
-      <w:r>
-        <w:t xml:space="preserve"> = PK_stages</w:t>
+        <w:t>stage = PK_stages</w:t>
       </w:r>
     </w:p>
     <w:p>
@@ -1238,10 +1226,7 @@
         <w:spacing w:after="0" w:line="240" w:lineRule="auto"/>
       </w:pPr>
       <w:r>
-        <w:t>save</w:t>
-      </w:r>
-      <w:r>
-        <w:t xml:space="preserve"> = PK_saves</w:t>
+        <w:t>save = PK_saves</w:t>
       </w:r>
     </w:p>
     <w:p>
@@ -1463,16 +1448,7 @@
                 <w:sz w:val="20"/>
                 <w:lang w:val="en-US"/>
               </w:rPr>
-              <w:t>player</w:t>
-            </w:r>
-            <w:r>
-              <w:rPr>
-                <w:rFonts w:ascii="Verdana" w:eastAsia="Calibri" w:hAnsi="Verdana"/>
-                <w:iCs/>
-                <w:sz w:val="20"/>
-                <w:lang w:val="en-US"/>
-              </w:rPr>
-              <w:t xml:space="preserve">_id </w:t>
+              <w:t xml:space="preserve">player_id </w:t>
             </w:r>
           </w:p>
         </w:tc>
@@ -1740,25 +1716,14 @@
                 <w:lang w:val="en-US"/>
               </w:rPr>
             </w:pPr>
-            <w:proofErr w:type="gramStart"/>
-            <w:r>
-              <w:rPr>
-                <w:rFonts w:ascii="Verdana" w:eastAsia="Calibri" w:hAnsi="Verdana"/>
-                <w:iCs/>
-                <w:sz w:val="20"/>
-                <w:lang w:val="en-US"/>
-              </w:rPr>
-              <w:t>CHAR(</w:t>
-            </w:r>
-            <w:proofErr w:type="gramEnd"/>
-            <w:r>
-              <w:rPr>
-                <w:rFonts w:ascii="Verdana" w:eastAsia="Calibri" w:hAnsi="Verdana"/>
-                <w:iCs/>
-                <w:sz w:val="20"/>
-                <w:lang w:val="en-US"/>
-              </w:rPr>
-              <w:t>1)</w:t>
+            <w:r>
+              <w:rPr>
+                <w:rFonts w:ascii="Verdana" w:eastAsia="Calibri" w:hAnsi="Verdana"/>
+                <w:iCs/>
+                <w:sz w:val="20"/>
+                <w:lang w:val="en-US"/>
+              </w:rPr>
+              <w:t>CHAR(1)</w:t>
             </w:r>
           </w:p>
         </w:tc>
@@ -2189,25 +2154,14 @@
                 <w:lang w:val="en-US"/>
               </w:rPr>
             </w:pPr>
-            <w:proofErr w:type="gramStart"/>
-            <w:r>
-              <w:rPr>
-                <w:rFonts w:ascii="Verdana" w:eastAsia="Calibri" w:hAnsi="Verdana"/>
-                <w:iCs/>
-                <w:sz w:val="20"/>
-                <w:lang w:val="en-US"/>
-              </w:rPr>
-              <w:t>NUMBER(</w:t>
-            </w:r>
-            <w:proofErr w:type="gramEnd"/>
-            <w:r>
-              <w:rPr>
-                <w:rFonts w:ascii="Verdana" w:eastAsia="Calibri" w:hAnsi="Verdana"/>
-                <w:iCs/>
-                <w:sz w:val="20"/>
-                <w:lang w:val="en-US"/>
-              </w:rPr>
-              <w:t>4)</w:t>
+            <w:r>
+              <w:rPr>
+                <w:rFonts w:ascii="Verdana" w:eastAsia="Calibri" w:hAnsi="Verdana"/>
+                <w:iCs/>
+                <w:sz w:val="20"/>
+                <w:lang w:val="en-US"/>
+              </w:rPr>
+              <w:t>NUMBER(4)</w:t>
             </w:r>
           </w:p>
         </w:tc>
@@ -2815,25 +2769,14 @@
                 <w:lang w:val="en-US"/>
               </w:rPr>
             </w:pPr>
-            <w:proofErr w:type="gramStart"/>
-            <w:r>
-              <w:rPr>
-                <w:rFonts w:ascii="Verdana" w:eastAsia="Calibri" w:hAnsi="Verdana"/>
-                <w:iCs/>
-                <w:sz w:val="20"/>
-                <w:lang w:val="en-US"/>
-              </w:rPr>
-              <w:t>NUMBER(</w:t>
-            </w:r>
-            <w:proofErr w:type="gramEnd"/>
-            <w:r>
-              <w:rPr>
-                <w:rFonts w:ascii="Verdana" w:eastAsia="Calibri" w:hAnsi="Verdana"/>
-                <w:iCs/>
-                <w:sz w:val="20"/>
-                <w:lang w:val="en-US"/>
-              </w:rPr>
-              <w:t>4)</w:t>
+            <w:r>
+              <w:rPr>
+                <w:rFonts w:ascii="Verdana" w:eastAsia="Calibri" w:hAnsi="Verdana"/>
+                <w:iCs/>
+                <w:sz w:val="20"/>
+                <w:lang w:val="en-US"/>
+              </w:rPr>
+              <w:t>NUMBER(4)</w:t>
             </w:r>
           </w:p>
         </w:tc>
@@ -2944,25 +2887,14 @@
                 <w:lang w:val="en-US"/>
               </w:rPr>
             </w:pPr>
-            <w:proofErr w:type="gramStart"/>
-            <w:r>
-              <w:rPr>
-                <w:rFonts w:ascii="Verdana" w:eastAsia="Calibri" w:hAnsi="Verdana"/>
-                <w:iCs/>
-                <w:sz w:val="20"/>
-                <w:lang w:val="en-US"/>
-              </w:rPr>
-              <w:t>NUMBER(</w:t>
-            </w:r>
-            <w:proofErr w:type="gramEnd"/>
-            <w:r>
-              <w:rPr>
-                <w:rFonts w:ascii="Verdana" w:eastAsia="Calibri" w:hAnsi="Verdana"/>
-                <w:iCs/>
-                <w:sz w:val="20"/>
-                <w:lang w:val="en-US"/>
-              </w:rPr>
-              <w:t>4)</w:t>
+            <w:r>
+              <w:rPr>
+                <w:rFonts w:ascii="Verdana" w:eastAsia="Calibri" w:hAnsi="Verdana"/>
+                <w:iCs/>
+                <w:sz w:val="20"/>
+                <w:lang w:val="en-US"/>
+              </w:rPr>
+              <w:t>NUMBER(4)</w:t>
             </w:r>
           </w:p>
         </w:tc>
@@ -3469,25 +3401,14 @@
                 <w:lang w:val="en-US"/>
               </w:rPr>
             </w:pPr>
-            <w:proofErr w:type="gramStart"/>
-            <w:r>
-              <w:rPr>
-                <w:rFonts w:ascii="Verdana" w:eastAsia="Calibri" w:hAnsi="Verdana"/>
-                <w:iCs/>
-                <w:sz w:val="20"/>
-                <w:lang w:val="en-US"/>
-              </w:rPr>
-              <w:t>NUMBER(</w:t>
-            </w:r>
-            <w:proofErr w:type="gramEnd"/>
-            <w:r>
-              <w:rPr>
-                <w:rFonts w:ascii="Verdana" w:eastAsia="Calibri" w:hAnsi="Verdana"/>
-                <w:iCs/>
-                <w:sz w:val="20"/>
-                <w:lang w:val="en-US"/>
-              </w:rPr>
-              <w:t>4)</w:t>
+            <w:r>
+              <w:rPr>
+                <w:rFonts w:ascii="Verdana" w:eastAsia="Calibri" w:hAnsi="Verdana"/>
+                <w:iCs/>
+                <w:sz w:val="20"/>
+                <w:lang w:val="en-US"/>
+              </w:rPr>
+              <w:t>NUMBER(4)</w:t>
             </w:r>
           </w:p>
         </w:tc>
@@ -3613,25 +3534,14 @@
                 <w:lang w:val="en-US"/>
               </w:rPr>
             </w:pPr>
-            <w:proofErr w:type="gramStart"/>
-            <w:r>
-              <w:rPr>
-                <w:rFonts w:ascii="Verdana" w:eastAsia="Calibri" w:hAnsi="Verdana"/>
-                <w:iCs/>
-                <w:sz w:val="20"/>
-                <w:lang w:val="en-US"/>
-              </w:rPr>
-              <w:t>NUMBER(</w:t>
-            </w:r>
-            <w:proofErr w:type="gramEnd"/>
-            <w:r>
-              <w:rPr>
-                <w:rFonts w:ascii="Verdana" w:eastAsia="Calibri" w:hAnsi="Verdana"/>
-                <w:iCs/>
-                <w:sz w:val="20"/>
-                <w:lang w:val="en-US"/>
-              </w:rPr>
-              <w:t>4)</w:t>
+            <w:r>
+              <w:rPr>
+                <w:rFonts w:ascii="Verdana" w:eastAsia="Calibri" w:hAnsi="Verdana"/>
+                <w:iCs/>
+                <w:sz w:val="20"/>
+                <w:lang w:val="en-US"/>
+              </w:rPr>
+              <w:t>NUMBER(4)</w:t>
             </w:r>
           </w:p>
         </w:tc>
@@ -3679,18 +3589,7 @@
                 <w:sz w:val="20"/>
                 <w:lang w:val="en-US"/>
               </w:rPr>
-              <w:t>stag</w:t>
-            </w:r>
-            <w:bookmarkStart w:id="0" w:name="_GoBack"/>
-            <w:bookmarkEnd w:id="0"/>
-            <w:r>
-              <w:rPr>
-                <w:rFonts w:ascii="Verdana" w:eastAsia="Calibri" w:hAnsi="Verdana"/>
-                <w:iCs/>
-                <w:sz w:val="20"/>
-                <w:lang w:val="en-US"/>
-              </w:rPr>
-              <w:t>es</w:t>
+              <w:t>stages</w:t>
             </w:r>
           </w:p>
         </w:tc>
@@ -3835,6 +3734,16 @@
       <w:pPr>
         <w:spacing w:after="0" w:line="240" w:lineRule="auto"/>
       </w:pPr>
+    </w:p>
+    <w:p>
+      <w:pPr>
+        <w:spacing w:after="0" w:line="240" w:lineRule="auto"/>
+      </w:pPr>
+      <w:r>
+        <w:t>hello</w:t>
+      </w:r>
+      <w:bookmarkStart w:id="0" w:name="_GoBack"/>
+      <w:bookmarkEnd w:id="0"/>
     </w:p>
     <w:sectPr>
       <w:pgSz w:w="11906" w:h="16838"/>

</xml_diff>